<commit_message>
atualização das classes a partir da correção da atv05
</commit_message>
<xml_diff>
--- a/atvpoo05.docx
+++ b/atvpoo05.docx
@@ -40,6 +40,154 @@
           <w:rFonts w:ascii="Arial" w:hAnsi="Arial" w:cs="Arial"/>
           <w:b/>
           <w:bCs/>
+          <w:sz w:val="24"/>
+          <w:szCs w:val="24"/>
+        </w:rPr>
+      </w:pPr>
+      <w:r>
+        <w:rPr>
+          <w:rFonts w:ascii="Arial" w:hAnsi="Arial" w:cs="Arial"/>
+          <w:b/>
+          <w:bCs/>
+          <w:sz w:val="24"/>
+          <w:szCs w:val="24"/>
+        </w:rPr>
+        <w:t>Descrição dos métodos criados:</w:t>
+      </w:r>
+    </w:p>
+    <w:p>
+      <w:pPr>
+        <w:rPr>
+          <w:rFonts w:ascii="Arial" w:hAnsi="Arial" w:cs="Arial"/>
+          <w:b/>
+          <w:bCs/>
+          <w:sz w:val="24"/>
+          <w:szCs w:val="24"/>
+        </w:rPr>
+      </w:pPr>
+    </w:p>
+    <w:p>
+      <w:pPr>
+        <w:tabs>
+          <w:tab w:val="left" w:pos="3075"/>
+        </w:tabs>
+        <w:rPr>
+          <w:rFonts w:ascii="Arial" w:hAnsi="Arial" w:cs="Arial"/>
+          <w:sz w:val="24"/>
+          <w:szCs w:val="24"/>
+        </w:rPr>
+      </w:pPr>
+      <w:r>
+        <w:rPr>
+          <w:rFonts w:ascii="Arial" w:hAnsi="Arial" w:cs="Arial"/>
+          <w:sz w:val="24"/>
+          <w:szCs w:val="24"/>
+        </w:rPr>
+        <w:t xml:space="preserve">- RECEPCIONISTA: </w:t>
+      </w:r>
+      <w:r>
+        <w:rPr>
+          <w:rFonts w:ascii="Arial" w:hAnsi="Arial" w:cs="Arial"/>
+          <w:sz w:val="24"/>
+          <w:szCs w:val="24"/>
+        </w:rPr>
+        <w:t>nesta classe, está sendo criado o método “acessar”, que dá as opções para marcar, cancelar, verificar, realizar ou atualizar consulta. Este método chama os métodos correspondentes da classe consulta.</w:t>
+      </w:r>
+    </w:p>
+    <w:p>
+      <w:pPr>
+        <w:tabs>
+          <w:tab w:val="left" w:pos="3075"/>
+        </w:tabs>
+        <w:rPr>
+          <w:rFonts w:ascii="Arial" w:hAnsi="Arial" w:cs="Arial"/>
+          <w:sz w:val="24"/>
+          <w:szCs w:val="24"/>
+        </w:rPr>
+      </w:pPr>
+      <w:r>
+        <w:rPr>
+          <w:rFonts w:ascii="Arial" w:hAnsi="Arial" w:cs="Arial"/>
+          <w:sz w:val="24"/>
+          <w:szCs w:val="24"/>
+        </w:rPr>
+        <w:t>Devido à complexidade em manipular objetos das classes Médico e Paciente, parâmetros da classe Consulta, o exercício está incompleto e será finalizado após a aula. Aparentemente, para receber uma instância de outras classes criadas no projeto, seria preciso criar uma busca no banco de dados.</w:t>
+      </w:r>
+    </w:p>
+    <w:p>
+      <w:pPr>
+        <w:tabs>
+          <w:tab w:val="left" w:pos="3075"/>
+        </w:tabs>
+        <w:rPr>
+          <w:rFonts w:ascii="Arial" w:hAnsi="Arial" w:cs="Arial"/>
+          <w:sz w:val="24"/>
+          <w:szCs w:val="24"/>
+        </w:rPr>
+      </w:pPr>
+    </w:p>
+    <w:p>
+      <w:pPr>
+        <w:tabs>
+          <w:tab w:val="left" w:pos="3075"/>
+        </w:tabs>
+        <w:rPr>
+          <w:rFonts w:ascii="Arial" w:hAnsi="Arial" w:cs="Arial"/>
+          <w:sz w:val="24"/>
+          <w:szCs w:val="24"/>
+        </w:rPr>
+      </w:pPr>
+      <w:r>
+        <w:rPr>
+          <w:rFonts w:ascii="Arial" w:hAnsi="Arial" w:cs="Arial"/>
+          <w:sz w:val="24"/>
+          <w:szCs w:val="24"/>
+        </w:rPr>
+        <w:t>O projeto está no repositório a seguir:</w:t>
+      </w:r>
+    </w:p>
+    <w:p>
+      <w:pPr>
+        <w:tabs>
+          <w:tab w:val="left" w:pos="3075"/>
+        </w:tabs>
+        <w:rPr>
+          <w:rFonts w:ascii="Arial" w:hAnsi="Arial" w:cs="Arial"/>
+          <w:sz w:val="24"/>
+          <w:szCs w:val="24"/>
+        </w:rPr>
+      </w:pPr>
+      <w:hyperlink r:id="rId4" w:history="1">
+        <w:r>
+          <w:rPr>
+            <w:rStyle w:val="Hyperlink"/>
+            <w:rFonts w:ascii="Arial" w:hAnsi="Arial" w:cs="Arial"/>
+            <w:sz w:val="24"/>
+            <w:szCs w:val="24"/>
+          </w:rPr>
+          <w:t>https://github.com/cassius-rocha/Fatec-Java/tree/main/atv01/src/models</w:t>
+        </w:r>
+      </w:hyperlink>
+    </w:p>
+    <w:p>
+      <w:pPr>
+        <w:tabs>
+          <w:tab w:val="left" w:pos="3075"/>
+        </w:tabs>
+        <w:rPr>
+          <w:rFonts w:ascii="Arial" w:hAnsi="Arial" w:cs="Arial"/>
+          <w:sz w:val="24"/>
+          <w:szCs w:val="24"/>
+        </w:rPr>
+      </w:pPr>
+    </w:p>
+    <w:p>
+      <w:pPr>
+        <w:tabs>
+          <w:tab w:val="left" w:pos="3075"/>
+        </w:tabs>
+        <w:rPr>
+          <w:rFonts w:ascii="Arial" w:hAnsi="Arial" w:cs="Arial"/>
           <w:sz w:val="24"/>
           <w:szCs w:val="24"/>
         </w:rPr>
@@ -972,6 +1120,29 @@
       <w:spacing w:val="5"/>
     </w:rPr>
   </w:style>
+  <w:style w:type="character" w:styleId="Hyperlink">
+    <w:name w:val="Hyperlink"/>
+    <w:basedOn w:val="Fontepargpadro"/>
+    <w:uiPriority w:val="99"/>
+    <w:unhideWhenUsed/>
+    <w:rsid w:val="00FD61C1"/>
+    <w:rPr>
+      <w:color w:val="467886" w:themeColor="hyperlink"/>
+      <w:u w:val="single"/>
+    </w:rPr>
+  </w:style>
+  <w:style w:type="character" w:styleId="MenoPendente">
+    <w:name w:val="Unresolved Mention"/>
+    <w:basedOn w:val="Fontepargpadro"/>
+    <w:uiPriority w:val="99"/>
+    <w:semiHidden/>
+    <w:unhideWhenUsed/>
+    <w:rsid w:val="00FD61C1"/>
+    <w:rPr>
+      <w:color w:val="605E5C"/>
+      <w:shd w:val="clear" w:color="auto" w:fill="E1DFDD"/>
+    </w:rPr>
+  </w:style>
 </w:styles>
 </file>
 

</xml_diff>